<commit_message>
Update 2 on Technical Report
</commit_message>
<xml_diff>
--- a/Technical Report/Review Raking System based on Utility - Technical Report.docx
+++ b/Technical Report/Review Raking System based on Utility - Technical Report.docx
@@ -4226,6 +4226,9 @@
     </w:p>
     <w:p>
       <w:r>
+        <w:rPr>
+          <w:noProof/>
+        </w:rPr>
         <w:drawing>
           <wp:inline distT="0" distB="0" distL="0" distR="0" wp14:anchorId="12CF2439" wp14:editId="4A9B9EF6">
             <wp:extent cx="3562350" cy="2559082"/>
@@ -4315,6 +4318,9 @@
     </w:p>
     <w:p>
       <w:r>
+        <w:rPr>
+          <w:noProof/>
+        </w:rPr>
         <w:drawing>
           <wp:inline distT="0" distB="0" distL="0" distR="0" wp14:anchorId="2813FCCA" wp14:editId="3825EB2A">
             <wp:extent cx="5758935" cy="2667000"/>
@@ -4482,7 +4488,7 @@
         <w:pStyle w:val="ListParagraph"/>
         <w:numPr>
           <w:ilvl w:val="0"/>
-          <w:numId w:val="11"/>
+          <w:numId w:val="20"/>
         </w:numPr>
         <w:rPr>
           <w:sz w:val="24"/>
@@ -4502,7 +4508,7 @@
         <w:pStyle w:val="ListParagraph"/>
         <w:numPr>
           <w:ilvl w:val="0"/>
-          <w:numId w:val="11"/>
+          <w:numId w:val="20"/>
         </w:numPr>
         <w:rPr>
           <w:sz w:val="24"/>
@@ -4523,7 +4529,7 @@
         <w:pStyle w:val="ListParagraph"/>
         <w:numPr>
           <w:ilvl w:val="0"/>
-          <w:numId w:val="11"/>
+          <w:numId w:val="20"/>
         </w:numPr>
         <w:rPr>
           <w:sz w:val="24"/>
@@ -4543,7 +4549,7 @@
         <w:pStyle w:val="ListParagraph"/>
         <w:numPr>
           <w:ilvl w:val="0"/>
-          <w:numId w:val="11"/>
+          <w:numId w:val="20"/>
         </w:numPr>
         <w:rPr>
           <w:sz w:val="24"/>
@@ -36872,6 +36878,7 @@
       <w:r>
         <w:rPr>
           <w:rFonts w:cstheme="minorHAnsi"/>
+          <w:noProof/>
           <w:sz w:val="24"/>
           <w:szCs w:val="24"/>
         </w:rPr>
@@ -36982,6 +36989,7 @@
       <w:r>
         <w:rPr>
           <w:rFonts w:cstheme="minorHAnsi"/>
+          <w:noProof/>
           <w:sz w:val="24"/>
           <w:szCs w:val="24"/>
         </w:rPr>
@@ -37064,6 +37072,7 @@
       <w:r>
         <w:rPr>
           <w:rFonts w:cstheme="minorHAnsi"/>
+          <w:noProof/>
           <w:sz w:val="24"/>
           <w:szCs w:val="24"/>
         </w:rPr>
@@ -37138,6 +37147,7 @@
       <w:r>
         <w:rPr>
           <w:rFonts w:cstheme="minorHAnsi"/>
+          <w:noProof/>
           <w:sz w:val="24"/>
           <w:szCs w:val="24"/>
         </w:rPr>
@@ -38011,6 +38021,95 @@
     </w:lvl>
   </w:abstractNum>
   <w:abstractNum w:abstractNumId="4" w15:restartNumberingAfterBreak="0">
+    <w:nsid w:val="16C12FA3"/>
+    <w:multiLevelType w:val="hybridMultilevel"/>
+    <w:tmpl w:val="D81EB702"/>
+    <w:lvl w:ilvl="0" w:tplc="2E4EC706">
+      <w:start w:val="1"/>
+      <w:numFmt w:val="decimal"/>
+      <w:lvlText w:val="%1."/>
+      <w:lvlJc w:val="left"/>
+      <w:pPr>
+        <w:ind w:left="1080" w:hanging="360"/>
+      </w:pPr>
+      <w:rPr>
+        <w:rFonts w:hint="default"/>
+      </w:rPr>
+    </w:lvl>
+    <w:lvl w:ilvl="1" w:tplc="04090019" w:tentative="1">
+      <w:start w:val="1"/>
+      <w:numFmt w:val="lowerLetter"/>
+      <w:lvlText w:val="%2."/>
+      <w:lvlJc w:val="left"/>
+      <w:pPr>
+        <w:ind w:left="1800" w:hanging="360"/>
+      </w:pPr>
+    </w:lvl>
+    <w:lvl w:ilvl="2" w:tplc="0409001B" w:tentative="1">
+      <w:start w:val="1"/>
+      <w:numFmt w:val="lowerRoman"/>
+      <w:lvlText w:val="%3."/>
+      <w:lvlJc w:val="right"/>
+      <w:pPr>
+        <w:ind w:left="2520" w:hanging="180"/>
+      </w:pPr>
+    </w:lvl>
+    <w:lvl w:ilvl="3" w:tplc="0409000F" w:tentative="1">
+      <w:start w:val="1"/>
+      <w:numFmt w:val="decimal"/>
+      <w:lvlText w:val="%4."/>
+      <w:lvlJc w:val="left"/>
+      <w:pPr>
+        <w:ind w:left="3240" w:hanging="360"/>
+      </w:pPr>
+    </w:lvl>
+    <w:lvl w:ilvl="4" w:tplc="04090019" w:tentative="1">
+      <w:start w:val="1"/>
+      <w:numFmt w:val="lowerLetter"/>
+      <w:lvlText w:val="%5."/>
+      <w:lvlJc w:val="left"/>
+      <w:pPr>
+        <w:ind w:left="3960" w:hanging="360"/>
+      </w:pPr>
+    </w:lvl>
+    <w:lvl w:ilvl="5" w:tplc="0409001B" w:tentative="1">
+      <w:start w:val="1"/>
+      <w:numFmt w:val="lowerRoman"/>
+      <w:lvlText w:val="%6."/>
+      <w:lvlJc w:val="right"/>
+      <w:pPr>
+        <w:ind w:left="4680" w:hanging="180"/>
+      </w:pPr>
+    </w:lvl>
+    <w:lvl w:ilvl="6" w:tplc="0409000F" w:tentative="1">
+      <w:start w:val="1"/>
+      <w:numFmt w:val="decimal"/>
+      <w:lvlText w:val="%7."/>
+      <w:lvlJc w:val="left"/>
+      <w:pPr>
+        <w:ind w:left="5400" w:hanging="360"/>
+      </w:pPr>
+    </w:lvl>
+    <w:lvl w:ilvl="7" w:tplc="04090019" w:tentative="1">
+      <w:start w:val="1"/>
+      <w:numFmt w:val="lowerLetter"/>
+      <w:lvlText w:val="%8."/>
+      <w:lvlJc w:val="left"/>
+      <w:pPr>
+        <w:ind w:left="6120" w:hanging="360"/>
+      </w:pPr>
+    </w:lvl>
+    <w:lvl w:ilvl="8" w:tplc="0409001B" w:tentative="1">
+      <w:start w:val="1"/>
+      <w:numFmt w:val="lowerRoman"/>
+      <w:lvlText w:val="%9."/>
+      <w:lvlJc w:val="right"/>
+      <w:pPr>
+        <w:ind w:left="6840" w:hanging="180"/>
+      </w:pPr>
+    </w:lvl>
+  </w:abstractNum>
+  <w:abstractNum w:abstractNumId="5" w15:restartNumberingAfterBreak="0">
     <w:nsid w:val="2A8974E6"/>
     <w:multiLevelType w:val="hybridMultilevel"/>
     <w:tmpl w:val="B086A08C"/>
@@ -38123,7 +38222,7 @@
       </w:rPr>
     </w:lvl>
   </w:abstractNum>
-  <w:abstractNum w:abstractNumId="5" w15:restartNumberingAfterBreak="0">
+  <w:abstractNum w:abstractNumId="6" w15:restartNumberingAfterBreak="0">
     <w:nsid w:val="2FFD3A86"/>
     <w:multiLevelType w:val="hybridMultilevel"/>
     <w:tmpl w:val="391EC3D2"/>
@@ -38212,7 +38311,7 @@
       </w:pPr>
     </w:lvl>
   </w:abstractNum>
-  <w:abstractNum w:abstractNumId="6" w15:restartNumberingAfterBreak="0">
+  <w:abstractNum w:abstractNumId="7" w15:restartNumberingAfterBreak="0">
     <w:nsid w:val="368F54F8"/>
     <w:multiLevelType w:val="hybridMultilevel"/>
     <w:tmpl w:val="21DE8E88"/>
@@ -38301,7 +38400,7 @@
       </w:pPr>
     </w:lvl>
   </w:abstractNum>
-  <w:abstractNum w:abstractNumId="7" w15:restartNumberingAfterBreak="0">
+  <w:abstractNum w:abstractNumId="8" w15:restartNumberingAfterBreak="0">
     <w:nsid w:val="37AA26FD"/>
     <w:multiLevelType w:val="hybridMultilevel"/>
     <w:tmpl w:val="053E6B56"/>
@@ -38390,7 +38489,7 @@
       </w:pPr>
     </w:lvl>
   </w:abstractNum>
-  <w:abstractNum w:abstractNumId="8" w15:restartNumberingAfterBreak="0">
+  <w:abstractNum w:abstractNumId="9" w15:restartNumberingAfterBreak="0">
     <w:nsid w:val="3A3B1633"/>
     <w:multiLevelType w:val="hybridMultilevel"/>
     <w:tmpl w:val="0888C4C4"/>
@@ -38479,7 +38578,7 @@
       </w:pPr>
     </w:lvl>
   </w:abstractNum>
-  <w:abstractNum w:abstractNumId="9" w15:restartNumberingAfterBreak="0">
+  <w:abstractNum w:abstractNumId="10" w15:restartNumberingAfterBreak="0">
     <w:nsid w:val="3E8D653F"/>
     <w:multiLevelType w:val="hybridMultilevel"/>
     <w:tmpl w:val="5AF83220"/>
@@ -38568,7 +38667,7 @@
       </w:pPr>
     </w:lvl>
   </w:abstractNum>
-  <w:abstractNum w:abstractNumId="10" w15:restartNumberingAfterBreak="0">
+  <w:abstractNum w:abstractNumId="11" w15:restartNumberingAfterBreak="0">
     <w:nsid w:val="418F511F"/>
     <w:multiLevelType w:val="hybridMultilevel"/>
     <w:tmpl w:val="3A3436D0"/>
@@ -38657,7 +38756,7 @@
       </w:pPr>
     </w:lvl>
   </w:abstractNum>
-  <w:abstractNum w:abstractNumId="11" w15:restartNumberingAfterBreak="0">
+  <w:abstractNum w:abstractNumId="12" w15:restartNumberingAfterBreak="0">
     <w:nsid w:val="553E7F89"/>
     <w:multiLevelType w:val="hybridMultilevel"/>
     <w:tmpl w:val="502C248C"/>
@@ -38746,7 +38845,7 @@
       </w:pPr>
     </w:lvl>
   </w:abstractNum>
-  <w:abstractNum w:abstractNumId="12" w15:restartNumberingAfterBreak="0">
+  <w:abstractNum w:abstractNumId="13" w15:restartNumberingAfterBreak="0">
     <w:nsid w:val="575D408D"/>
     <w:multiLevelType w:val="hybridMultilevel"/>
     <w:tmpl w:val="CD20ECC6"/>
@@ -38835,7 +38934,7 @@
       </w:pPr>
     </w:lvl>
   </w:abstractNum>
-  <w:abstractNum w:abstractNumId="13" w15:restartNumberingAfterBreak="0">
+  <w:abstractNum w:abstractNumId="14" w15:restartNumberingAfterBreak="0">
     <w:nsid w:val="5C9626DF"/>
     <w:multiLevelType w:val="hybridMultilevel"/>
     <w:tmpl w:val="AA86626C"/>
@@ -38924,7 +39023,7 @@
       </w:pPr>
     </w:lvl>
   </w:abstractNum>
-  <w:abstractNum w:abstractNumId="14" w15:restartNumberingAfterBreak="0">
+  <w:abstractNum w:abstractNumId="15" w15:restartNumberingAfterBreak="0">
     <w:nsid w:val="659F4D89"/>
     <w:multiLevelType w:val="hybridMultilevel"/>
     <w:tmpl w:val="244250D0"/>
@@ -39013,7 +39112,7 @@
       </w:pPr>
     </w:lvl>
   </w:abstractNum>
-  <w:abstractNum w:abstractNumId="15" w15:restartNumberingAfterBreak="0">
+  <w:abstractNum w:abstractNumId="16" w15:restartNumberingAfterBreak="0">
     <w:nsid w:val="6C6077F9"/>
     <w:multiLevelType w:val="hybridMultilevel"/>
     <w:tmpl w:val="9BE2DC5A"/>
@@ -39125,7 +39224,7 @@
       </w:rPr>
     </w:lvl>
   </w:abstractNum>
-  <w:abstractNum w:abstractNumId="16" w15:restartNumberingAfterBreak="0">
+  <w:abstractNum w:abstractNumId="17" w15:restartNumberingAfterBreak="0">
     <w:nsid w:val="741E774B"/>
     <w:multiLevelType w:val="hybridMultilevel"/>
     <w:tmpl w:val="5AF83220"/>
@@ -39214,7 +39313,7 @@
       </w:pPr>
     </w:lvl>
   </w:abstractNum>
-  <w:abstractNum w:abstractNumId="17" w15:restartNumberingAfterBreak="0">
+  <w:abstractNum w:abstractNumId="18" w15:restartNumberingAfterBreak="0">
     <w:nsid w:val="7D79685E"/>
     <w:multiLevelType w:val="hybridMultilevel"/>
     <w:tmpl w:val="77D6ACB0"/>
@@ -39303,7 +39402,7 @@
       </w:pPr>
     </w:lvl>
   </w:abstractNum>
-  <w:abstractNum w:abstractNumId="18" w15:restartNumberingAfterBreak="0">
+  <w:abstractNum w:abstractNumId="19" w15:restartNumberingAfterBreak="0">
     <w:nsid w:val="7EE45163"/>
     <w:multiLevelType w:val="hybridMultilevel"/>
     <w:tmpl w:val="68FC1F76"/>
@@ -39393,19 +39492,19 @@
     </w:lvl>
   </w:abstractNum>
   <w:num w:numId="1">
-    <w:abstractNumId w:val="4"/>
+    <w:abstractNumId w:val="5"/>
   </w:num>
   <w:num w:numId="2">
     <w:abstractNumId w:val="3"/>
   </w:num>
   <w:num w:numId="3">
-    <w:abstractNumId w:val="11"/>
+    <w:abstractNumId w:val="12"/>
   </w:num>
   <w:num w:numId="4">
-    <w:abstractNumId w:val="8"/>
+    <w:abstractNumId w:val="9"/>
   </w:num>
   <w:num w:numId="5">
-    <w:abstractNumId w:val="10"/>
+    <w:abstractNumId w:val="11"/>
   </w:num>
   <w:num w:numId="6">
     <w:abstractNumId w:val="0"/>
@@ -39414,40 +39513,43 @@
     <w:abstractNumId w:val="2"/>
   </w:num>
   <w:num w:numId="8">
+    <w:abstractNumId w:val="16"/>
+  </w:num>
+  <w:num w:numId="9">
     <w:abstractNumId w:val="15"/>
   </w:num>
-  <w:num w:numId="9">
-    <w:abstractNumId w:val="14"/>
-  </w:num>
   <w:num w:numId="10">
-    <w:abstractNumId w:val="12"/>
+    <w:abstractNumId w:val="13"/>
   </w:num>
   <w:num w:numId="11">
-    <w:abstractNumId w:val="5"/>
+    <w:abstractNumId w:val="6"/>
   </w:num>
   <w:num w:numId="12">
     <w:abstractNumId w:val="1"/>
   </w:num>
   <w:num w:numId="13">
+    <w:abstractNumId w:val="19"/>
+  </w:num>
+  <w:num w:numId="14">
+    <w:abstractNumId w:val="14"/>
+  </w:num>
+  <w:num w:numId="15">
+    <w:abstractNumId w:val="17"/>
+  </w:num>
+  <w:num w:numId="16">
+    <w:abstractNumId w:val="10"/>
+  </w:num>
+  <w:num w:numId="17">
+    <w:abstractNumId w:val="7"/>
+  </w:num>
+  <w:num w:numId="18">
     <w:abstractNumId w:val="18"/>
   </w:num>
-  <w:num w:numId="14">
-    <w:abstractNumId w:val="13"/>
+  <w:num w:numId="19">
+    <w:abstractNumId w:val="8"/>
   </w:num>
-  <w:num w:numId="15">
-    <w:abstractNumId w:val="16"/>
-  </w:num>
-  <w:num w:numId="16">
-    <w:abstractNumId w:val="9"/>
-  </w:num>
-  <w:num w:numId="17">
-    <w:abstractNumId w:val="6"/>
-  </w:num>
-  <w:num w:numId="18">
-    <w:abstractNumId w:val="17"/>
-  </w:num>
-  <w:num w:numId="19">
-    <w:abstractNumId w:val="7"/>
+  <w:num w:numId="20">
+    <w:abstractNumId w:val="4"/>
   </w:num>
 </w:numbering>
 </file>
@@ -39923,6 +40025,7 @@
   <w:style w:type="character" w:default="1" w:styleId="DefaultParagraphFont">
     <w:name w:val="Default Paragraph Font"/>
     <w:uiPriority w:val="1"/>
+    <w:semiHidden/>
     <w:unhideWhenUsed/>
   </w:style>
   <w:style w:type="table" w:default="1" w:styleId="TableNormal">
@@ -40518,7 +40621,7 @@
 </file>
 
 <file path=customXml/itemProps1.xml><?xml version="1.0" encoding="utf-8"?>
-<ds:datastoreItem xmlns:ds="http://schemas.openxmlformats.org/officeDocument/2006/customXml" ds:itemID="{EB4C2ABD-A518-4164-BCDB-D5D222501DF9}">
+<ds:datastoreItem xmlns:ds="http://schemas.openxmlformats.org/officeDocument/2006/customXml" ds:itemID="{071CCA52-646E-4CDC-9411-74AFDBA1F426}">
   <ds:schemaRefs>
     <ds:schemaRef ds:uri="http://schemas.openxmlformats.org/officeDocument/2006/bibliography"/>
   </ds:schemaRefs>

</xml_diff>